<commit_message>
ChromeWindowsDesign done, changes to ThemeCreationGuide and updated existing themes to ThemeCreationGuide
</commit_message>
<xml_diff>
--- a/ThemeCreationGuide.docx
+++ b/ThemeCreationGuide.docx
@@ -12,6 +12,7 @@
           <w:docPartUnique/>
         </w:docPartObj>
       </w:sdtPr>
+      <w:sdtEndPr/>
       <w:sdtContent>
         <w:p>
           <w:pPr>
@@ -3618,6 +3619,7 @@
                                     <w:dataBinding w:prefixMappings="xmlns:ns0='http://purl.org/dc/elements/1.1/' xmlns:ns1='http://schemas.openxmlformats.org/package/2006/metadata/core-properties' " w:xpath="/ns1:coreProperties[1]/ns0:creator[1]" w:storeItemID="{6C3C8BC8-F283-45AE-878A-BAB7291924A1}"/>
                                     <w:text/>
                                   </w:sdtPr>
+                                  <w:sdtEndPr/>
                                   <w:sdtContent>
                                     <w:r>
                                       <w:t>Extreme Hunt</w:t>
@@ -3666,6 +3668,7 @@
                               <w:dataBinding w:prefixMappings="xmlns:ns0='http://purl.org/dc/elements/1.1/' xmlns:ns1='http://schemas.openxmlformats.org/package/2006/metadata/core-properties' " w:xpath="/ns1:coreProperties[1]/ns0:creator[1]" w:storeItemID="{6C3C8BC8-F283-45AE-878A-BAB7291924A1}"/>
                               <w:text/>
                             </w:sdtPr>
+                            <w:sdtEndPr/>
                             <w:sdtContent>
                               <w:r>
                                 <w:t>Extreme Hunt</w:t>
@@ -3772,6 +3775,7 @@
                                     <w:dataBinding w:prefixMappings="xmlns:ns0='http://purl.org/dc/elements/1.1/' xmlns:ns1='http://schemas.openxmlformats.org/package/2006/metadata/core-properties' " w:xpath="/ns1:coreProperties[1]/ns0:title[1]" w:storeItemID="{6C3C8BC8-F283-45AE-878A-BAB7291924A1}"/>
                                     <w:text/>
                                   </w:sdtPr>
+                                  <w:sdtEndPr/>
                                   <w:sdtContent>
                                     <w:r>
                                       <w:rPr>
@@ -3795,6 +3799,7 @@
                                     <w:dataBinding w:prefixMappings="xmlns:ns0='http://purl.org/dc/elements/1.1/' xmlns:ns1='http://schemas.openxmlformats.org/package/2006/metadata/core-properties' " w:xpath="/ns1:coreProperties[1]/ns0:subject[1]" w:storeItemID="{6C3C8BC8-F283-45AE-878A-BAB7291924A1}"/>
                                     <w:text/>
                                   </w:sdtPr>
+                                  <w:sdtEndPr/>
                                   <w:sdtContent>
                                     <w:r>
                                       <w:t>For Google Chrome</w:t>
@@ -3846,6 +3851,7 @@
                               <w:dataBinding w:prefixMappings="xmlns:ns0='http://purl.org/dc/elements/1.1/' xmlns:ns1='http://schemas.openxmlformats.org/package/2006/metadata/core-properties' " w:xpath="/ns1:coreProperties[1]/ns0:title[1]" w:storeItemID="{6C3C8BC8-F283-45AE-878A-BAB7291924A1}"/>
                               <w:text/>
                             </w:sdtPr>
+                            <w:sdtEndPr/>
                             <w:sdtContent>
                               <w:r>
                                 <w:rPr>
@@ -3869,6 +3875,7 @@
                               <w:dataBinding w:prefixMappings="xmlns:ns0='http://purl.org/dc/elements/1.1/' xmlns:ns1='http://schemas.openxmlformats.org/package/2006/metadata/core-properties' " w:xpath="/ns1:coreProperties[1]/ns0:subject[1]" w:storeItemID="{6C3C8BC8-F283-45AE-878A-BAB7291924A1}"/>
                               <w:text/>
                             </w:sdtPr>
+                            <w:sdtEndPr/>
                             <w:sdtContent>
                               <w:r>
                                 <w:t>For Google Chrome</w:t>
@@ -3898,7 +3905,7 @@
     <w:sdt>
       <w:sdtPr>
         <w:rPr>
-          <w:rFonts w:eastAsiaTheme="minorHAnsi" w:cstheme="minorBidi"/>
+          <w:rFonts w:asciiTheme="minorHAnsi" w:eastAsiaTheme="minorHAnsi" w:hAnsiTheme="minorHAnsi" w:cstheme="minorBidi"/>
           <w:noProof w:val="0"/>
           <w:color w:val="212121"/>
           <w:sz w:val="26"/>
@@ -10298,7 +10305,34 @@
           <w:sz w:val="16"/>
           <w:szCs w:val="16"/>
         </w:rPr>
-        <w:t>"icon16.png"</w:t>
+        <w:t>"</w:t>
+      </w:r>
+      <w:r>
+        <w:rPr>
+          <w:rFonts w:ascii="Consolas" w:hAnsi="Consolas" w:cs="Consolas"/>
+          <w:color w:val="A31515"/>
+          <w:sz w:val="16"/>
+          <w:szCs w:val="16"/>
+        </w:rPr>
+        <w:t>images/</w:t>
+      </w:r>
+      <w:r>
+        <w:rPr>
+          <w:rFonts w:ascii="Consolas" w:hAnsi="Consolas" w:cs="Consolas"/>
+          <w:color w:val="A31515"/>
+          <w:sz w:val="16"/>
+          <w:szCs w:val="16"/>
+        </w:rPr>
+        <w:t>icons/</w:t>
+      </w:r>
+      <w:r>
+        <w:rPr>
+          <w:rFonts w:ascii="Consolas" w:hAnsi="Consolas" w:cs="Consolas"/>
+          <w:color w:val="A31515"/>
+          <w:sz w:val="16"/>
+          <w:szCs w:val="16"/>
+        </w:rPr>
+        <w:t>icon16.png"</w:t>
       </w:r>
       <w:r>
         <w:rPr>
@@ -10350,7 +10384,34 @@
           <w:sz w:val="16"/>
           <w:szCs w:val="16"/>
         </w:rPr>
-        <w:t>"icon48.png"</w:t>
+        <w:t>"</w:t>
+      </w:r>
+      <w:r>
+        <w:rPr>
+          <w:rFonts w:ascii="Consolas" w:hAnsi="Consolas" w:cs="Consolas"/>
+          <w:color w:val="A31515"/>
+          <w:sz w:val="16"/>
+          <w:szCs w:val="16"/>
+        </w:rPr>
+        <w:t>images/</w:t>
+      </w:r>
+      <w:r>
+        <w:rPr>
+          <w:rFonts w:ascii="Consolas" w:hAnsi="Consolas" w:cs="Consolas"/>
+          <w:color w:val="A31515"/>
+          <w:sz w:val="16"/>
+          <w:szCs w:val="16"/>
+        </w:rPr>
+        <w:t>icons/</w:t>
+      </w:r>
+      <w:r>
+        <w:rPr>
+          <w:rFonts w:ascii="Consolas" w:hAnsi="Consolas" w:cs="Consolas"/>
+          <w:color w:val="A31515"/>
+          <w:sz w:val="16"/>
+          <w:szCs w:val="16"/>
+        </w:rPr>
+        <w:t>icon48.png"</w:t>
       </w:r>
       <w:r>
         <w:rPr>
@@ -10402,7 +10463,36 @@
           <w:sz w:val="16"/>
           <w:szCs w:val="16"/>
         </w:rPr>
-        <w:t>"icon128.png"</w:t>
+        <w:t>"</w:t>
+      </w:r>
+      <w:r>
+        <w:rPr>
+          <w:rFonts w:ascii="Consolas" w:hAnsi="Consolas" w:cs="Consolas"/>
+          <w:color w:val="A31515"/>
+          <w:sz w:val="16"/>
+          <w:szCs w:val="16"/>
+        </w:rPr>
+        <w:t>images/</w:t>
+      </w:r>
+      <w:bookmarkStart w:id="4" w:name="_GoBack"/>
+      <w:bookmarkEnd w:id="4"/>
+      <w:r>
+        <w:rPr>
+          <w:rFonts w:ascii="Consolas" w:hAnsi="Consolas" w:cs="Consolas"/>
+          <w:color w:val="A31515"/>
+          <w:sz w:val="16"/>
+          <w:szCs w:val="16"/>
+        </w:rPr>
+        <w:t>icons/</w:t>
+      </w:r>
+      <w:r>
+        <w:rPr>
+          <w:rFonts w:ascii="Consolas" w:hAnsi="Consolas" w:cs="Consolas"/>
+          <w:color w:val="A31515"/>
+          <w:sz w:val="16"/>
+          <w:szCs w:val="16"/>
+        </w:rPr>
+        <w:t>icon128.png"</w:t>
       </w:r>
     </w:p>
     <w:p>
@@ -12620,8 +12710,8 @@
       <w:pPr>
         <w:pStyle w:val="Heading1"/>
       </w:pPr>
-      <w:bookmarkStart w:id="4" w:name="_Toc467962548"/>
-      <w:bookmarkStart w:id="5" w:name="_Toc468050651"/>
+      <w:bookmarkStart w:id="5" w:name="_Toc467962548"/>
+      <w:bookmarkStart w:id="6" w:name="_Toc468050651"/>
       <w:r>
         <w:lastRenderedPageBreak/>
         <w:t>Image</w:t>
@@ -12629,8 +12719,8 @@
       <w:r>
         <w:t xml:space="preserve"> dimensions</w:t>
       </w:r>
-      <w:bookmarkEnd w:id="4"/>
       <w:bookmarkEnd w:id="5"/>
+      <w:bookmarkEnd w:id="6"/>
     </w:p>
     <w:p>
       <w:pPr>
@@ -13349,14 +13439,14 @@
       <w:pPr>
         <w:pStyle w:val="Heading1"/>
       </w:pPr>
-      <w:bookmarkStart w:id="6" w:name="_Toc467962549"/>
-      <w:bookmarkStart w:id="7" w:name="_Toc468050652"/>
+      <w:bookmarkStart w:id="7" w:name="_Toc467962549"/>
+      <w:bookmarkStart w:id="8" w:name="_Toc468050652"/>
       <w:r>
         <w:lastRenderedPageBreak/>
         <w:t>Image Elements</w:t>
       </w:r>
-      <w:bookmarkEnd w:id="6"/>
       <w:bookmarkEnd w:id="7"/>
+      <w:bookmarkEnd w:id="8"/>
     </w:p>
     <w:p>
       <w:pPr>
@@ -14263,14 +14353,14 @@
       <w:pPr>
         <w:pStyle w:val="Heading1"/>
       </w:pPr>
-      <w:bookmarkStart w:id="8" w:name="_Toc467962550"/>
-      <w:bookmarkStart w:id="9" w:name="_Toc468050653"/>
+      <w:bookmarkStart w:id="9" w:name="_Toc467962550"/>
+      <w:bookmarkStart w:id="10" w:name="_Toc468050653"/>
       <w:r>
         <w:lastRenderedPageBreak/>
         <w:t>Color Elements</w:t>
       </w:r>
-      <w:bookmarkEnd w:id="8"/>
       <w:bookmarkEnd w:id="9"/>
+      <w:bookmarkEnd w:id="10"/>
     </w:p>
     <w:p>
       <w:pPr>
@@ -15521,14 +15611,14 @@
       <w:pPr>
         <w:pStyle w:val="Heading1"/>
       </w:pPr>
-      <w:bookmarkStart w:id="10" w:name="_Toc467962551"/>
-      <w:bookmarkStart w:id="11" w:name="_Toc468050654"/>
+      <w:bookmarkStart w:id="11" w:name="_Toc467962551"/>
+      <w:bookmarkStart w:id="12" w:name="_Toc468050654"/>
       <w:r>
         <w:lastRenderedPageBreak/>
         <w:t>Tint Elements</w:t>
       </w:r>
-      <w:bookmarkEnd w:id="10"/>
       <w:bookmarkEnd w:id="11"/>
+      <w:bookmarkEnd w:id="12"/>
     </w:p>
     <w:p>
       <w:pPr>
@@ -15997,13 +16087,13 @@
       <w:pPr>
         <w:pStyle w:val="Heading1"/>
       </w:pPr>
-      <w:bookmarkStart w:id="12" w:name="_Toc467962552"/>
-      <w:bookmarkStart w:id="13" w:name="_Toc468050655"/>
+      <w:bookmarkStart w:id="13" w:name="_Toc467962552"/>
+      <w:bookmarkStart w:id="14" w:name="_Toc468050655"/>
       <w:r>
         <w:t>Property Elements</w:t>
       </w:r>
-      <w:bookmarkEnd w:id="12"/>
       <w:bookmarkEnd w:id="13"/>
+      <w:bookmarkEnd w:id="14"/>
     </w:p>
     <w:p>
       <w:pPr>
@@ -16319,26 +16409,26 @@
       <w:pPr>
         <w:pStyle w:val="Heading1"/>
       </w:pPr>
-      <w:bookmarkStart w:id="14" w:name="_Toc467962553"/>
-      <w:bookmarkStart w:id="15" w:name="_Toc468050656"/>
+      <w:bookmarkStart w:id="15" w:name="_Toc467962553"/>
+      <w:bookmarkStart w:id="16" w:name="_Toc468050656"/>
       <w:r>
         <w:lastRenderedPageBreak/>
         <w:t>Description of Elements</w:t>
       </w:r>
-      <w:bookmarkEnd w:id="14"/>
       <w:bookmarkEnd w:id="15"/>
+      <w:bookmarkEnd w:id="16"/>
     </w:p>
     <w:p>
       <w:pPr>
         <w:pStyle w:val="Heading2"/>
       </w:pPr>
-      <w:bookmarkStart w:id="16" w:name="_Toc467962554"/>
-      <w:bookmarkStart w:id="17" w:name="_Toc468050657"/>
+      <w:bookmarkStart w:id="17" w:name="_Toc467962554"/>
+      <w:bookmarkStart w:id="18" w:name="_Toc468050657"/>
       <w:r>
         <w:t>Basic Theme Elements</w:t>
       </w:r>
-      <w:bookmarkEnd w:id="16"/>
       <w:bookmarkEnd w:id="17"/>
+      <w:bookmarkEnd w:id="18"/>
     </w:p>
     <w:p>
       <w:pPr>
@@ -16357,27 +16447,27 @@
       <w:pPr>
         <w:pStyle w:val="Heading3"/>
       </w:pPr>
-      <w:bookmarkStart w:id="18" w:name="_Toc467962555"/>
-      <w:bookmarkStart w:id="19" w:name="_Toc468050658"/>
+      <w:bookmarkStart w:id="19" w:name="_Toc467962555"/>
+      <w:bookmarkStart w:id="20" w:name="_Toc468050658"/>
       <w:r>
         <w:t>Image Elements</w:t>
       </w:r>
-      <w:bookmarkEnd w:id="18"/>
       <w:bookmarkEnd w:id="19"/>
+      <w:bookmarkEnd w:id="20"/>
     </w:p>
     <w:p>
       <w:pPr>
         <w:pStyle w:val="Heading4"/>
       </w:pPr>
-      <w:bookmarkStart w:id="20" w:name="_theme_frame"/>
-      <w:bookmarkStart w:id="21" w:name="_Toc467962556"/>
-      <w:bookmarkStart w:id="22" w:name="_Toc468050659"/>
-      <w:bookmarkEnd w:id="20"/>
+      <w:bookmarkStart w:id="21" w:name="_theme_frame"/>
+      <w:bookmarkStart w:id="22" w:name="_Toc467962556"/>
+      <w:bookmarkStart w:id="23" w:name="_Toc468050659"/>
+      <w:bookmarkEnd w:id="21"/>
       <w:r>
         <w:t>theme_frame</w:t>
       </w:r>
-      <w:bookmarkEnd w:id="21"/>
       <w:bookmarkEnd w:id="22"/>
+      <w:bookmarkEnd w:id="23"/>
     </w:p>
     <w:p>
       <w:pPr>
@@ -16438,12 +16528,7 @@
         <w:pStyle w:val="MDBody1"/>
       </w:pPr>
       <w:r>
-        <w:t>Alternatively one can decide to create an image with width-long enough that the image repetition is not seen-this method allowes you to crea</w:t>
-      </w:r>
-      <w:bookmarkStart w:id="23" w:name="_GoBack"/>
-      <w:bookmarkEnd w:id="23"/>
-      <w:r>
-        <w:t>te one continuous design for the frame-but this method might slow down the loading time of the theme since large resolution screens require image of larger width (or else you'll see the repetition of the image). Note that if you don't include this ima</w:t>
+        <w:t>Alternatively one can decide to create an image with width-long enough that the image repetition is not seen-this method allowes you to create one continuous design for the frame-but this method might slow down the loading time of the theme since large resolution screens require image of larger width (or else you'll see the repetition of the image). Note that if you don't include this ima</w:t>
       </w:r>
       <w:r>
         <w:t>ge, the default frame of chrome</w:t>
@@ -17926,14 +18011,14 @@
       <w:pPr>
         <w:pStyle w:val="Heading4"/>
       </w:pPr>
-      <w:bookmarkStart w:id="86" w:name="_Toc467962578"/>
-      <w:bookmarkStart w:id="87" w:name="_frame_incognito_1"/>
+      <w:bookmarkStart w:id="86" w:name="_frame_incognito_1"/>
+      <w:bookmarkStart w:id="87" w:name="_Toc467962578"/>
       <w:bookmarkStart w:id="88" w:name="_Toc468050681"/>
+      <w:bookmarkEnd w:id="86"/>
+      <w:r>
+        <w:t>frame_incognito</w:t>
+      </w:r>
       <w:bookmarkEnd w:id="87"/>
-      <w:r>
-        <w:t>frame_incognito</w:t>
-      </w:r>
-      <w:bookmarkEnd w:id="86"/>
       <w:bookmarkEnd w:id="88"/>
     </w:p>
     <w:p>
@@ -17965,14 +18050,14 @@
       <w:pPr>
         <w:pStyle w:val="Heading4"/>
       </w:pPr>
-      <w:bookmarkStart w:id="89" w:name="_Toc467962579"/>
-      <w:bookmarkStart w:id="90" w:name="_frame_incognito_inactive_1"/>
+      <w:bookmarkStart w:id="89" w:name="_frame_incognito_inactive_1"/>
+      <w:bookmarkStart w:id="90" w:name="_Toc467962579"/>
       <w:bookmarkStart w:id="91" w:name="_Toc468050682"/>
+      <w:bookmarkEnd w:id="89"/>
+      <w:r>
+        <w:t>frame_incognito_inactive</w:t>
+      </w:r>
       <w:bookmarkEnd w:id="90"/>
-      <w:r>
-        <w:t>frame_incognito_inactive</w:t>
-      </w:r>
-      <w:bookmarkEnd w:id="89"/>
       <w:bookmarkEnd w:id="91"/>
     </w:p>
     <w:p>
@@ -18175,14 +18260,14 @@
       <w:pPr>
         <w:pStyle w:val="Heading4"/>
       </w:pPr>
-      <w:bookmarkStart w:id="101" w:name="_Toc467962583"/>
-      <w:bookmarkStart w:id="102" w:name="_ntp_link_underline"/>
+      <w:bookmarkStart w:id="101" w:name="_ntp_link_underline"/>
+      <w:bookmarkStart w:id="102" w:name="_Toc467962583"/>
       <w:bookmarkStart w:id="103" w:name="_Toc468050686"/>
+      <w:bookmarkEnd w:id="101"/>
+      <w:r>
+        <w:t>ntp_link_underline</w:t>
+      </w:r>
       <w:bookmarkEnd w:id="102"/>
-      <w:r>
-        <w:t>ntp_link_underline</w:t>
-      </w:r>
-      <w:bookmarkEnd w:id="101"/>
       <w:bookmarkEnd w:id="103"/>
     </w:p>
     <w:p>
@@ -18297,14 +18382,14 @@
       <w:pPr>
         <w:pStyle w:val="Heading4"/>
       </w:pPr>
-      <w:bookmarkStart w:id="110" w:name="_Toc467962586"/>
-      <w:bookmarkStart w:id="111" w:name="_ntp_section_link_underline"/>
+      <w:bookmarkStart w:id="110" w:name="_ntp_section_link_underline"/>
+      <w:bookmarkStart w:id="111" w:name="_Toc467962586"/>
       <w:bookmarkStart w:id="112" w:name="_Toc468050689"/>
+      <w:bookmarkEnd w:id="110"/>
+      <w:r>
+        <w:t>ntp_section_link_underline</w:t>
+      </w:r>
       <w:bookmarkEnd w:id="111"/>
-      <w:r>
-        <w:t>ntp_section_link_underline</w:t>
-      </w:r>
-      <w:bookmarkEnd w:id="110"/>
       <w:bookmarkEnd w:id="112"/>
     </w:p>
     <w:p>
@@ -18350,14 +18435,14 @@
       <w:pPr>
         <w:pStyle w:val="Heading4"/>
       </w:pPr>
-      <w:bookmarkStart w:id="113" w:name="_Toc467962587"/>
-      <w:bookmarkStart w:id="114" w:name="_ntp_section_text"/>
+      <w:bookmarkStart w:id="113" w:name="_ntp_section_text"/>
+      <w:bookmarkStart w:id="114" w:name="_Toc467962587"/>
       <w:bookmarkStart w:id="115" w:name="_Toc468050690"/>
+      <w:bookmarkEnd w:id="113"/>
+      <w:r>
+        <w:t>ntp_section_text</w:t>
+      </w:r>
       <w:bookmarkEnd w:id="114"/>
-      <w:r>
-        <w:t>ntp_section_text</w:t>
-      </w:r>
-      <w:bookmarkEnd w:id="113"/>
       <w:bookmarkEnd w:id="115"/>
     </w:p>
     <w:p>
@@ -18377,14 +18462,14 @@
       <w:pPr>
         <w:pStyle w:val="Heading4"/>
       </w:pPr>
-      <w:bookmarkStart w:id="116" w:name="_Toc467962588"/>
-      <w:bookmarkStart w:id="117" w:name="_ntp_text"/>
+      <w:bookmarkStart w:id="116" w:name="_ntp_text"/>
+      <w:bookmarkStart w:id="117" w:name="_Toc467962588"/>
       <w:bookmarkStart w:id="118" w:name="_Toc468050691"/>
+      <w:bookmarkEnd w:id="116"/>
+      <w:r>
+        <w:t>ntp_text</w:t>
+      </w:r>
       <w:bookmarkEnd w:id="117"/>
-      <w:r>
-        <w:t>ntp_text</w:t>
-      </w:r>
-      <w:bookmarkEnd w:id="116"/>
       <w:bookmarkEnd w:id="118"/>
     </w:p>
     <w:p>
@@ -18410,14 +18495,14 @@
       <w:pPr>
         <w:pStyle w:val="Heading4"/>
       </w:pPr>
-      <w:bookmarkStart w:id="119" w:name="_Toc467962589"/>
-      <w:bookmarkStart w:id="120" w:name="_tab_background_text"/>
+      <w:bookmarkStart w:id="119" w:name="_tab_background_text"/>
+      <w:bookmarkStart w:id="120" w:name="_Toc467962589"/>
       <w:bookmarkStart w:id="121" w:name="_Toc468050692"/>
+      <w:bookmarkEnd w:id="119"/>
+      <w:r>
+        <w:t>tab_background_text</w:t>
+      </w:r>
       <w:bookmarkEnd w:id="120"/>
-      <w:r>
-        <w:t>tab_background_text</w:t>
-      </w:r>
-      <w:bookmarkEnd w:id="119"/>
       <w:bookmarkEnd w:id="121"/>
     </w:p>
     <w:p>
@@ -18437,14 +18522,14 @@
       <w:pPr>
         <w:pStyle w:val="Heading4"/>
       </w:pPr>
-      <w:bookmarkStart w:id="122" w:name="_Toc467962590"/>
-      <w:bookmarkStart w:id="123" w:name="_tab_text"/>
+      <w:bookmarkStart w:id="122" w:name="_tab_text"/>
+      <w:bookmarkStart w:id="123" w:name="_Toc467962590"/>
       <w:bookmarkStart w:id="124" w:name="_Toc468050693"/>
+      <w:bookmarkEnd w:id="122"/>
+      <w:r>
+        <w:t>tab_text</w:t>
+      </w:r>
       <w:bookmarkEnd w:id="123"/>
-      <w:r>
-        <w:t>tab_text</w:t>
-      </w:r>
-      <w:bookmarkEnd w:id="122"/>
       <w:bookmarkEnd w:id="124"/>
     </w:p>
     <w:p>
@@ -18464,14 +18549,14 @@
       <w:pPr>
         <w:pStyle w:val="Heading4"/>
       </w:pPr>
-      <w:bookmarkStart w:id="125" w:name="_Toc467962591"/>
-      <w:bookmarkStart w:id="126" w:name="_toolbar"/>
+      <w:bookmarkStart w:id="125" w:name="_toolbar"/>
+      <w:bookmarkStart w:id="126" w:name="_Toc467962591"/>
       <w:bookmarkStart w:id="127" w:name="_Toc468050694"/>
+      <w:bookmarkEnd w:id="125"/>
+      <w:r>
+        <w:t>toolbar</w:t>
+      </w:r>
       <w:bookmarkEnd w:id="126"/>
-      <w:r>
-        <w:t>toolbar</w:t>
-      </w:r>
-      <w:bookmarkEnd w:id="125"/>
       <w:bookmarkEnd w:id="127"/>
     </w:p>
     <w:p>
@@ -18662,14 +18747,14 @@
       <w:pPr>
         <w:pStyle w:val="Heading4"/>
       </w:pPr>
-      <w:bookmarkStart w:id="130" w:name="_Toc467962593"/>
-      <w:bookmarkStart w:id="131" w:name="_buttons"/>
+      <w:bookmarkStart w:id="130" w:name="_buttons"/>
+      <w:bookmarkStart w:id="131" w:name="_Toc467962593"/>
       <w:bookmarkStart w:id="132" w:name="_Toc468050696"/>
+      <w:bookmarkEnd w:id="130"/>
+      <w:r>
+        <w:t>buttons</w:t>
+      </w:r>
       <w:bookmarkEnd w:id="131"/>
-      <w:r>
-        <w:t>buttons</w:t>
-      </w:r>
-      <w:bookmarkEnd w:id="130"/>
       <w:bookmarkEnd w:id="132"/>
     </w:p>
     <w:p>
@@ -18695,14 +18780,14 @@
       <w:pPr>
         <w:pStyle w:val="Heading4"/>
       </w:pPr>
-      <w:bookmarkStart w:id="133" w:name="_Toc467962594"/>
-      <w:bookmarkStart w:id="134" w:name="_frame_1"/>
+      <w:bookmarkStart w:id="133" w:name="_frame_1"/>
+      <w:bookmarkStart w:id="134" w:name="_Toc467962594"/>
       <w:bookmarkStart w:id="135" w:name="_Toc468050697"/>
+      <w:bookmarkEnd w:id="133"/>
+      <w:r>
+        <w:t>frame</w:t>
+      </w:r>
       <w:bookmarkEnd w:id="134"/>
-      <w:r>
-        <w:t>frame</w:t>
-      </w:r>
-      <w:bookmarkEnd w:id="133"/>
       <w:bookmarkEnd w:id="135"/>
     </w:p>
     <w:p>
@@ -19315,14 +19400,14 @@
       <w:pPr>
         <w:pStyle w:val="Heading4"/>
       </w:pPr>
-      <w:bookmarkStart w:id="156" w:name="_Toc467962602"/>
-      <w:bookmarkStart w:id="157" w:name="_ntp_logo_alternate"/>
+      <w:bookmarkStart w:id="156" w:name="_ntp_logo_alternate"/>
+      <w:bookmarkStart w:id="157" w:name="_Toc467962602"/>
       <w:bookmarkStart w:id="158" w:name="_Toc468050705"/>
+      <w:bookmarkEnd w:id="156"/>
+      <w:r>
+        <w:t>ntp_logo_alternate</w:t>
+      </w:r>
       <w:bookmarkEnd w:id="157"/>
-      <w:r>
-        <w:t>ntp_logo_alternate</w:t>
-      </w:r>
-      <w:bookmarkEnd w:id="156"/>
       <w:bookmarkEnd w:id="158"/>
     </w:p>
     <w:p>
@@ -20406,6 +20491,7 @@
         <w:docPartUnique/>
       </w:docPartObj>
     </w:sdtPr>
+    <w:sdtEndPr/>
     <w:sdtContent>
       <w:sdt>
         <w:sdtPr>
@@ -20415,6 +20501,7 @@
             <w:docPartUnique/>
           </w:docPartObj>
         </w:sdtPr>
+        <w:sdtEndPr/>
         <w:sdtContent>
           <w:p>
             <w:pPr>
@@ -20455,7 +20542,7 @@
                 <w:bCs/>
                 <w:noProof/>
               </w:rPr>
-              <w:t>19</w:t>
+              <w:t>4</w:t>
             </w:r>
             <w:r>
               <w:rPr>
@@ -23757,7 +23844,7 @@
 </file>
 
 <file path=customXml/itemProps1.xml><?xml version="1.0" encoding="utf-8"?>
-<ds:datastoreItem xmlns:ds="http://schemas.openxmlformats.org/officeDocument/2006/customXml" ds:itemID="{A6F5330D-0703-4E33-AB0F-90C27D1F81C0}">
+<ds:datastoreItem xmlns:ds="http://schemas.openxmlformats.org/officeDocument/2006/customXml" ds:itemID="{5061EF03-69B1-4AD5-A8E1-6F70096DDF80}">
   <ds:schemaRefs>
     <ds:schemaRef ds:uri="http://schemas.openxmlformats.org/officeDocument/2006/bibliography"/>
   </ds:schemaRefs>

</xml_diff>